<commit_message>
Tableau d'avancement du projet final
</commit_message>
<xml_diff>
--- a/Tableau d'avancement du projet.docx
+++ b/Tableau d'avancement du projet.docx
@@ -310,19 +310,39 @@
                 <w:sz w:val="24"/>
               </w:rPr>
             </w:pPr>
+            <w:r>
+              <w:rPr>
+                <w:sz w:val="24"/>
+              </w:rPr>
+              <w:t>1</w:t>
+            </w:r>
+            <w:r>
+              <w:rPr>
+                <w:sz w:val="24"/>
+              </w:rPr>
+              <w:t>3</w:t>
+            </w:r>
           </w:p>
         </w:tc>
         <w:tc>
           <w:tcPr>
             <w:tcW w:w="2410" w:type="dxa"/>
-          </w:tcPr>
-          <w:p>
-            <w:pPr>
-              <w:jc w:val="center"/>
-              <w:rPr>
-                <w:sz w:val="24"/>
-              </w:rPr>
-            </w:pPr>
+            <w:shd w:val="clear" w:color="auto" w:fill="F79646" w:themeFill="accent6"/>
+            <w:vAlign w:val="center"/>
+          </w:tcPr>
+          <w:p>
+            <w:pPr>
+              <w:jc w:val="center"/>
+              <w:rPr>
+                <w:sz w:val="24"/>
+              </w:rPr>
+            </w:pPr>
+            <w:r>
+              <w:rPr>
+                <w:sz w:val="24"/>
+              </w:rPr>
+              <w:t>75</w:t>
+            </w:r>
           </w:p>
         </w:tc>
       </w:tr>
@@ -385,19 +405,33 @@
                 <w:sz w:val="24"/>
               </w:rPr>
             </w:pPr>
+            <w:r>
+              <w:rPr>
+                <w:sz w:val="24"/>
+              </w:rPr>
+              <w:t>7</w:t>
+            </w:r>
           </w:p>
         </w:tc>
         <w:tc>
           <w:tcPr>
             <w:tcW w:w="2410" w:type="dxa"/>
-          </w:tcPr>
-          <w:p>
-            <w:pPr>
-              <w:jc w:val="center"/>
-              <w:rPr>
-                <w:sz w:val="24"/>
-              </w:rPr>
-            </w:pPr>
+            <w:shd w:val="clear" w:color="auto" w:fill="F79646" w:themeFill="accent6"/>
+            <w:vAlign w:val="center"/>
+          </w:tcPr>
+          <w:p>
+            <w:pPr>
+              <w:jc w:val="center"/>
+              <w:rPr>
+                <w:sz w:val="24"/>
+              </w:rPr>
+            </w:pPr>
+            <w:r>
+              <w:rPr>
+                <w:sz w:val="24"/>
+              </w:rPr>
+              <w:t>90</w:t>
+            </w:r>
           </w:p>
         </w:tc>
       </w:tr>
@@ -469,19 +503,33 @@
                 <w:sz w:val="24"/>
               </w:rPr>
             </w:pPr>
+            <w:r>
+              <w:rPr>
+                <w:sz w:val="24"/>
+              </w:rPr>
+              <w:t>3</w:t>
+            </w:r>
           </w:p>
         </w:tc>
         <w:tc>
           <w:tcPr>
             <w:tcW w:w="2410" w:type="dxa"/>
-          </w:tcPr>
-          <w:p>
-            <w:pPr>
-              <w:jc w:val="center"/>
-              <w:rPr>
-                <w:sz w:val="24"/>
-              </w:rPr>
-            </w:pPr>
+            <w:shd w:val="clear" w:color="auto" w:fill="F79646" w:themeFill="accent6"/>
+            <w:vAlign w:val="center"/>
+          </w:tcPr>
+          <w:p>
+            <w:pPr>
+              <w:jc w:val="center"/>
+              <w:rPr>
+                <w:sz w:val="24"/>
+              </w:rPr>
+            </w:pPr>
+            <w:r>
+              <w:rPr>
+                <w:sz w:val="24"/>
+              </w:rPr>
+              <w:t>90</w:t>
+            </w:r>
           </w:p>
         </w:tc>
       </w:tr>
@@ -575,19 +623,33 @@
                 <w:sz w:val="24"/>
               </w:rPr>
             </w:pPr>
+            <w:r>
+              <w:rPr>
+                <w:sz w:val="24"/>
+              </w:rPr>
+              <w:t>11</w:t>
+            </w:r>
           </w:p>
         </w:tc>
         <w:tc>
           <w:tcPr>
             <w:tcW w:w="2410" w:type="dxa"/>
-          </w:tcPr>
-          <w:p>
-            <w:pPr>
-              <w:jc w:val="center"/>
-              <w:rPr>
-                <w:sz w:val="24"/>
-              </w:rPr>
-            </w:pPr>
+            <w:shd w:val="clear" w:color="auto" w:fill="F79646" w:themeFill="accent6"/>
+            <w:vAlign w:val="center"/>
+          </w:tcPr>
+          <w:p>
+            <w:pPr>
+              <w:jc w:val="center"/>
+              <w:rPr>
+                <w:sz w:val="24"/>
+              </w:rPr>
+            </w:pPr>
+            <w:r>
+              <w:rPr>
+                <w:sz w:val="24"/>
+              </w:rPr>
+              <w:t>75</w:t>
+            </w:r>
           </w:p>
         </w:tc>
       </w:tr>
@@ -668,6 +730,12 @@
                 <w:sz w:val="24"/>
               </w:rPr>
             </w:pPr>
+            <w:r>
+              <w:rPr>
+                <w:sz w:val="24"/>
+              </w:rPr>
+              <w:t>6</w:t>
+            </w:r>
           </w:p>
         </w:tc>
         <w:tc>
@@ -676,14 +744,22 @@
             <w:tcBorders>
               <w:bottom w:val="single" w:sz="4" w:space="0" w:color="auto"/>
             </w:tcBorders>
-          </w:tcPr>
-          <w:p>
-            <w:pPr>
-              <w:jc w:val="center"/>
-              <w:rPr>
-                <w:sz w:val="24"/>
-              </w:rPr>
-            </w:pPr>
+            <w:shd w:val="clear" w:color="auto" w:fill="F79646" w:themeFill="accent6"/>
+            <w:vAlign w:val="center"/>
+          </w:tcPr>
+          <w:p>
+            <w:pPr>
+              <w:jc w:val="center"/>
+              <w:rPr>
+                <w:sz w:val="24"/>
+              </w:rPr>
+            </w:pPr>
+            <w:r>
+              <w:rPr>
+                <w:sz w:val="24"/>
+              </w:rPr>
+              <w:t>75</w:t>
+            </w:r>
           </w:p>
         </w:tc>
       </w:tr>
@@ -785,19 +861,33 @@
                 <w:sz w:val="24"/>
               </w:rPr>
             </w:pPr>
+            <w:r>
+              <w:rPr>
+                <w:sz w:val="24"/>
+              </w:rPr>
+              <w:t>2</w:t>
+            </w:r>
           </w:p>
         </w:tc>
         <w:tc>
           <w:tcPr>
             <w:tcW w:w="2410" w:type="dxa"/>
-          </w:tcPr>
-          <w:p>
-            <w:pPr>
-              <w:jc w:val="center"/>
-              <w:rPr>
-                <w:sz w:val="24"/>
-              </w:rPr>
-            </w:pPr>
+            <w:shd w:val="clear" w:color="auto" w:fill="F79646" w:themeFill="accent6"/>
+            <w:vAlign w:val="center"/>
+          </w:tcPr>
+          <w:p>
+            <w:pPr>
+              <w:jc w:val="center"/>
+              <w:rPr>
+                <w:sz w:val="24"/>
+              </w:rPr>
+            </w:pPr>
+            <w:r>
+              <w:rPr>
+                <w:sz w:val="24"/>
+              </w:rPr>
+              <w:t>75</w:t>
+            </w:r>
           </w:p>
         </w:tc>
       </w:tr>
@@ -869,19 +959,33 @@
                 <w:sz w:val="24"/>
               </w:rPr>
             </w:pPr>
+            <w:r>
+              <w:rPr>
+                <w:sz w:val="24"/>
+              </w:rPr>
+              <w:t>2</w:t>
+            </w:r>
           </w:p>
         </w:tc>
         <w:tc>
           <w:tcPr>
             <w:tcW w:w="2410" w:type="dxa"/>
-          </w:tcPr>
-          <w:p>
-            <w:pPr>
-              <w:jc w:val="center"/>
-              <w:rPr>
-                <w:sz w:val="24"/>
-              </w:rPr>
-            </w:pPr>
+            <w:shd w:val="clear" w:color="auto" w:fill="F79646" w:themeFill="accent6"/>
+            <w:vAlign w:val="center"/>
+          </w:tcPr>
+          <w:p>
+            <w:pPr>
+              <w:jc w:val="center"/>
+              <w:rPr>
+                <w:sz w:val="24"/>
+              </w:rPr>
+            </w:pPr>
+            <w:r>
+              <w:rPr>
+                <w:sz w:val="24"/>
+              </w:rPr>
+              <w:t>75</w:t>
+            </w:r>
           </w:p>
         </w:tc>
       </w:tr>
@@ -962,6 +1066,12 @@
                 <w:sz w:val="24"/>
               </w:rPr>
             </w:pPr>
+            <w:r>
+              <w:rPr>
+                <w:sz w:val="24"/>
+              </w:rPr>
+              <w:t>4</w:t>
+            </w:r>
           </w:p>
         </w:tc>
         <w:tc>
@@ -970,14 +1080,22 @@
             <w:tcBorders>
               <w:bottom w:val="single" w:sz="4" w:space="0" w:color="auto"/>
             </w:tcBorders>
-          </w:tcPr>
-          <w:p>
-            <w:pPr>
-              <w:jc w:val="center"/>
-              <w:rPr>
-                <w:sz w:val="24"/>
-              </w:rPr>
-            </w:pPr>
+            <w:shd w:val="clear" w:color="auto" w:fill="F79646" w:themeFill="accent6"/>
+            <w:vAlign w:val="center"/>
+          </w:tcPr>
+          <w:p>
+            <w:pPr>
+              <w:jc w:val="center"/>
+              <w:rPr>
+                <w:sz w:val="24"/>
+              </w:rPr>
+            </w:pPr>
+            <w:r>
+              <w:rPr>
+                <w:sz w:val="24"/>
+              </w:rPr>
+              <w:t>75</w:t>
+            </w:r>
           </w:p>
         </w:tc>
       </w:tr>
@@ -1058,6 +1176,12 @@
                 <w:sz w:val="24"/>
               </w:rPr>
             </w:pPr>
+            <w:r>
+              <w:rPr>
+                <w:sz w:val="24"/>
+              </w:rPr>
+              <w:t>4</w:t>
+            </w:r>
           </w:p>
         </w:tc>
         <w:tc>
@@ -1066,14 +1190,22 @@
             <w:tcBorders>
               <w:bottom w:val="single" w:sz="4" w:space="0" w:color="auto"/>
             </w:tcBorders>
-          </w:tcPr>
-          <w:p>
-            <w:pPr>
-              <w:jc w:val="center"/>
-              <w:rPr>
-                <w:sz w:val="24"/>
-              </w:rPr>
-            </w:pPr>
+            <w:shd w:val="clear" w:color="auto" w:fill="F79646" w:themeFill="accent6"/>
+            <w:vAlign w:val="center"/>
+          </w:tcPr>
+          <w:p>
+            <w:pPr>
+              <w:jc w:val="center"/>
+              <w:rPr>
+                <w:sz w:val="24"/>
+              </w:rPr>
+            </w:pPr>
+            <w:r>
+              <w:rPr>
+                <w:sz w:val="24"/>
+              </w:rPr>
+              <w:t>75</w:t>
+            </w:r>
           </w:p>
         </w:tc>
       </w:tr>
@@ -1178,6 +1310,12 @@
                 <w:sz w:val="24"/>
               </w:rPr>
             </w:pPr>
+            <w:r>
+              <w:rPr>
+                <w:sz w:val="24"/>
+              </w:rPr>
+              <w:t>6</w:t>
+            </w:r>
           </w:p>
         </w:tc>
         <w:tc>
@@ -1186,14 +1324,22 @@
             <w:tcBorders>
               <w:bottom w:val="single" w:sz="4" w:space="0" w:color="auto"/>
             </w:tcBorders>
-          </w:tcPr>
-          <w:p>
-            <w:pPr>
-              <w:jc w:val="center"/>
-              <w:rPr>
-                <w:sz w:val="24"/>
-              </w:rPr>
-            </w:pPr>
+            <w:shd w:val="clear" w:color="auto" w:fill="FF0000"/>
+            <w:vAlign w:val="center"/>
+          </w:tcPr>
+          <w:p>
+            <w:pPr>
+              <w:jc w:val="center"/>
+              <w:rPr>
+                <w:sz w:val="24"/>
+              </w:rPr>
+            </w:pPr>
+            <w:r>
+              <w:rPr>
+                <w:sz w:val="24"/>
+              </w:rPr>
+              <w:t>50</w:t>
+            </w:r>
           </w:p>
         </w:tc>
       </w:tr>
@@ -1265,19 +1411,36 @@
                 <w:sz w:val="24"/>
               </w:rPr>
             </w:pPr>
+            <w:r>
+              <w:rPr>
+                <w:sz w:val="24"/>
+              </w:rPr>
+              <w:t>3</w:t>
+            </w:r>
           </w:p>
         </w:tc>
         <w:tc>
           <w:tcPr>
             <w:tcW w:w="2410" w:type="dxa"/>
-          </w:tcPr>
-          <w:p>
-            <w:pPr>
-              <w:jc w:val="center"/>
-              <w:rPr>
-                <w:sz w:val="24"/>
-              </w:rPr>
-            </w:pPr>
+            <w:tcBorders>
+              <w:bottom w:val="single" w:sz="4" w:space="0" w:color="auto"/>
+            </w:tcBorders>
+            <w:shd w:val="clear" w:color="auto" w:fill="FF0000"/>
+            <w:vAlign w:val="center"/>
+          </w:tcPr>
+          <w:p>
+            <w:pPr>
+              <w:jc w:val="center"/>
+              <w:rPr>
+                <w:sz w:val="24"/>
+              </w:rPr>
+            </w:pPr>
+            <w:r>
+              <w:rPr>
+                <w:sz w:val="24"/>
+              </w:rPr>
+              <w:t>50</w:t>
+            </w:r>
           </w:p>
         </w:tc>
       </w:tr>
@@ -1349,19 +1512,36 @@
                 <w:sz w:val="24"/>
               </w:rPr>
             </w:pPr>
+            <w:r>
+              <w:rPr>
+                <w:sz w:val="24"/>
+              </w:rPr>
+              <w:t>4</w:t>
+            </w:r>
           </w:p>
         </w:tc>
         <w:tc>
           <w:tcPr>
             <w:tcW w:w="2410" w:type="dxa"/>
-          </w:tcPr>
-          <w:p>
-            <w:pPr>
-              <w:jc w:val="center"/>
-              <w:rPr>
-                <w:sz w:val="24"/>
-              </w:rPr>
-            </w:pPr>
+            <w:tcBorders>
+              <w:bottom w:val="single" w:sz="4" w:space="0" w:color="auto"/>
+            </w:tcBorders>
+            <w:shd w:val="clear" w:color="auto" w:fill="F79646" w:themeFill="accent6"/>
+            <w:vAlign w:val="center"/>
+          </w:tcPr>
+          <w:p>
+            <w:pPr>
+              <w:jc w:val="center"/>
+              <w:rPr>
+                <w:sz w:val="24"/>
+              </w:rPr>
+            </w:pPr>
+            <w:r>
+              <w:rPr>
+                <w:sz w:val="24"/>
+              </w:rPr>
+              <w:t>75</w:t>
+            </w:r>
           </w:p>
         </w:tc>
       </w:tr>
@@ -1442,6 +1622,12 @@
                 <w:sz w:val="24"/>
               </w:rPr>
             </w:pPr>
+            <w:r>
+              <w:rPr>
+                <w:sz w:val="24"/>
+              </w:rPr>
+              <w:t>4</w:t>
+            </w:r>
           </w:p>
         </w:tc>
         <w:tc>
@@ -1450,14 +1636,22 @@
             <w:tcBorders>
               <w:bottom w:val="single" w:sz="4" w:space="0" w:color="auto"/>
             </w:tcBorders>
-          </w:tcPr>
-          <w:p>
-            <w:pPr>
-              <w:jc w:val="center"/>
-              <w:rPr>
-                <w:sz w:val="24"/>
-              </w:rPr>
-            </w:pPr>
+            <w:shd w:val="clear" w:color="auto" w:fill="FF0000"/>
+            <w:vAlign w:val="center"/>
+          </w:tcPr>
+          <w:p>
+            <w:pPr>
+              <w:jc w:val="center"/>
+              <w:rPr>
+                <w:sz w:val="24"/>
+              </w:rPr>
+            </w:pPr>
+            <w:r>
+              <w:rPr>
+                <w:sz w:val="24"/>
+              </w:rPr>
+              <w:t>25</w:t>
+            </w:r>
           </w:p>
         </w:tc>
       </w:tr>
@@ -1546,6 +1740,12 @@
                 <w:sz w:val="24"/>
               </w:rPr>
             </w:pPr>
+            <w:r>
+              <w:rPr>
+                <w:sz w:val="24"/>
+              </w:rPr>
+              <w:t>0</w:t>
+            </w:r>
           </w:p>
           <w:p>
             <w:pPr>
@@ -1562,14 +1762,22 @@
             <w:tcBorders>
               <w:bottom w:val="single" w:sz="4" w:space="0" w:color="auto"/>
             </w:tcBorders>
-          </w:tcPr>
-          <w:p>
-            <w:pPr>
-              <w:jc w:val="center"/>
-              <w:rPr>
-                <w:sz w:val="24"/>
-              </w:rPr>
-            </w:pPr>
+            <w:shd w:val="clear" w:color="auto" w:fill="FF0000"/>
+            <w:vAlign w:val="center"/>
+          </w:tcPr>
+          <w:p>
+            <w:pPr>
+              <w:jc w:val="center"/>
+              <w:rPr>
+                <w:sz w:val="24"/>
+              </w:rPr>
+            </w:pPr>
+            <w:r>
+              <w:rPr>
+                <w:sz w:val="24"/>
+              </w:rPr>
+              <w:t>0</w:t>
+            </w:r>
           </w:p>
         </w:tc>
       </w:tr>
@@ -1681,1014 +1889,32 @@
                 <w:sz w:val="24"/>
               </w:rPr>
             </w:pPr>
+            <w:r>
+              <w:rPr>
+                <w:sz w:val="24"/>
+              </w:rPr>
+              <w:t>12</w:t>
+            </w:r>
           </w:p>
         </w:tc>
         <w:tc>
           <w:tcPr>
             <w:tcW w:w="2410" w:type="dxa"/>
-          </w:tcPr>
-          <w:p>
-            <w:pPr>
-              <w:jc w:val="center"/>
-              <w:rPr>
-                <w:sz w:val="24"/>
-              </w:rPr>
-            </w:pPr>
-          </w:p>
-        </w:tc>
-      </w:tr>
-      <w:tr>
-        <w:trPr>
-          <w:trHeight w:val="284"/>
-          <w:jc w:val="center"/>
-        </w:trPr>
-        <w:tc>
-          <w:tcPr>
-            <w:tcW w:w="4055" w:type="dxa"/>
-            <w:tcBorders>
-              <w:bottom w:val="single" w:sz="4" w:space="0" w:color="auto"/>
-            </w:tcBorders>
-            <w:shd w:val="pct25" w:color="595959" w:themeColor="text1" w:themeTint="A6" w:fill="auto"/>
-            <w:vAlign w:val="center"/>
-          </w:tcPr>
-          <w:p>
-            <w:pPr>
-              <w:jc w:val="center"/>
-              <w:textAlignment w:val="baseline"/>
-              <w:rPr>
-                <w:rFonts w:eastAsia="Times New Roman" w:cs="Arial"/>
-                <w:b/>
-                <w:color w:val="000000"/>
-                <w:sz w:val="24"/>
-                <w:szCs w:val="23"/>
-                <w:lang w:eastAsia="fr-FR"/>
-              </w:rPr>
-            </w:pPr>
-            <w:r>
-              <w:rPr>
-                <w:rFonts w:eastAsia="Times New Roman" w:cs="Arial"/>
-                <w:b/>
-                <w:color w:val="000000"/>
-                <w:sz w:val="24"/>
-                <w:szCs w:val="23"/>
-                <w:lang w:eastAsia="fr-FR"/>
-              </w:rPr>
-              <w:t xml:space="preserve">Total développement </w:t>
-            </w:r>
-          </w:p>
-        </w:tc>
-        <w:tc>
-          <w:tcPr>
-            <w:tcW w:w="3399" w:type="dxa"/>
-            <w:tcBorders>
-              <w:bottom w:val="single" w:sz="4" w:space="0" w:color="auto"/>
-            </w:tcBorders>
-            <w:shd w:val="pct25" w:color="595959" w:themeColor="text1" w:themeTint="A6" w:fill="auto"/>
-            <w:vAlign w:val="center"/>
-          </w:tcPr>
-          <w:p>
-            <w:pPr>
-              <w:jc w:val="center"/>
-              <w:rPr>
-                <w:b/>
-                <w:sz w:val="24"/>
-              </w:rPr>
-            </w:pPr>
-            <w:r>
-              <w:rPr>
-                <w:b/>
-                <w:sz w:val="24"/>
-              </w:rPr>
-              <w:t>118</w:t>
-            </w:r>
-          </w:p>
-        </w:tc>
-        <w:tc>
-          <w:tcPr>
-            <w:tcW w:w="3598" w:type="dxa"/>
-            <w:tcBorders>
-              <w:bottom w:val="single" w:sz="4" w:space="0" w:color="auto"/>
-            </w:tcBorders>
-            <w:shd w:val="pct25" w:color="595959" w:themeColor="text1" w:themeTint="A6" w:fill="auto"/>
-            <w:vAlign w:val="center"/>
-          </w:tcPr>
-          <w:p>
-            <w:pPr>
-              <w:jc w:val="center"/>
-              <w:rPr>
-                <w:b/>
-                <w:sz w:val="24"/>
-              </w:rPr>
-            </w:pPr>
-          </w:p>
-        </w:tc>
-        <w:tc>
-          <w:tcPr>
-            <w:tcW w:w="2410" w:type="dxa"/>
-            <w:tcBorders>
-              <w:bottom w:val="single" w:sz="4" w:space="0" w:color="auto"/>
-            </w:tcBorders>
-            <w:shd w:val="pct25" w:color="595959" w:themeColor="text1" w:themeTint="A6" w:fill="auto"/>
-          </w:tcPr>
-          <w:p>
-            <w:pPr>
-              <w:jc w:val="center"/>
-              <w:rPr>
-                <w:b/>
-                <w:sz w:val="24"/>
-              </w:rPr>
-            </w:pPr>
-          </w:p>
-        </w:tc>
-      </w:tr>
-      <w:tr>
-        <w:trPr>
-          <w:trHeight w:val="284"/>
-          <w:jc w:val="center"/>
-        </w:trPr>
-        <w:tc>
-          <w:tcPr>
-            <w:tcW w:w="13462" w:type="dxa"/>
-            <w:gridSpan w:val="4"/>
-            <w:shd w:val="pct25" w:color="595959" w:themeColor="text1" w:themeTint="A6" w:fill="auto"/>
-            <w:vAlign w:val="center"/>
-          </w:tcPr>
-          <w:p>
-            <w:pPr>
-              <w:jc w:val="center"/>
-              <w:rPr>
-                <w:b/>
-                <w:sz w:val="36"/>
-              </w:rPr>
-            </w:pPr>
-            <w:r>
-              <w:rPr>
-                <w:b/>
-                <w:sz w:val="36"/>
-              </w:rPr>
-              <w:t>IMPLEMENTATION DE LA BASE DE DONNEES</w:t>
-            </w:r>
-          </w:p>
-        </w:tc>
-      </w:tr>
-      <w:tr>
-        <w:trPr>
-          <w:trHeight w:val="284"/>
-          <w:jc w:val="center"/>
-        </w:trPr>
-        <w:tc>
-          <w:tcPr>
-            <w:tcW w:w="4055" w:type="dxa"/>
-            <w:vAlign w:val="center"/>
-          </w:tcPr>
-          <w:p>
-            <w:pPr>
-              <w:jc w:val="center"/>
-              <w:textAlignment w:val="baseline"/>
-              <w:rPr>
-                <w:rFonts w:eastAsia="Times New Roman" w:cs="Arial"/>
-                <w:b/>
-                <w:color w:val="000000"/>
-                <w:sz w:val="24"/>
-                <w:szCs w:val="23"/>
-                <w:lang w:eastAsia="fr-FR"/>
-              </w:rPr>
-            </w:pPr>
-            <w:r>
-              <w:rPr>
-                <w:rFonts w:eastAsia="Times New Roman" w:cs="Arial"/>
-                <w:b/>
-                <w:color w:val="000000"/>
-                <w:sz w:val="24"/>
-                <w:szCs w:val="23"/>
-                <w:lang w:eastAsia="fr-FR"/>
-              </w:rPr>
-              <w:t>Création des tables</w:t>
-            </w:r>
-          </w:p>
-        </w:tc>
-        <w:tc>
-          <w:tcPr>
-            <w:tcW w:w="3399" w:type="dxa"/>
-            <w:vAlign w:val="center"/>
-          </w:tcPr>
-          <w:p>
-            <w:pPr>
-              <w:jc w:val="center"/>
-              <w:rPr>
-                <w:sz w:val="24"/>
-              </w:rPr>
-            </w:pPr>
-            <w:r>
-              <w:rPr>
-                <w:sz w:val="24"/>
-              </w:rPr>
-              <w:t>5</w:t>
-            </w:r>
-          </w:p>
-        </w:tc>
-        <w:tc>
-          <w:tcPr>
-            <w:tcW w:w="3598" w:type="dxa"/>
-            <w:vAlign w:val="center"/>
-          </w:tcPr>
-          <w:p>
-            <w:pPr>
-              <w:jc w:val="center"/>
-              <w:rPr>
-                <w:sz w:val="24"/>
-              </w:rPr>
-            </w:pPr>
-          </w:p>
-        </w:tc>
-        <w:tc>
-          <w:tcPr>
-            <w:tcW w:w="2410" w:type="dxa"/>
-          </w:tcPr>
-          <w:p>
-            <w:pPr>
-              <w:jc w:val="center"/>
-              <w:rPr>
-                <w:sz w:val="24"/>
-              </w:rPr>
-            </w:pPr>
-          </w:p>
-        </w:tc>
-      </w:tr>
-      <w:tr>
-        <w:trPr>
-          <w:trHeight w:val="284"/>
-          <w:jc w:val="center"/>
-        </w:trPr>
-        <w:tc>
-          <w:tcPr>
-            <w:tcW w:w="4055" w:type="dxa"/>
-            <w:vAlign w:val="center"/>
-          </w:tcPr>
-          <w:p>
-            <w:pPr>
-              <w:jc w:val="center"/>
-              <w:textAlignment w:val="baseline"/>
-              <w:rPr>
-                <w:rFonts w:eastAsia="Times New Roman" w:cs="Arial"/>
-                <w:b/>
-                <w:color w:val="000000"/>
-                <w:sz w:val="24"/>
-                <w:szCs w:val="23"/>
-                <w:lang w:eastAsia="fr-FR"/>
-              </w:rPr>
-            </w:pPr>
-            <w:r>
-              <w:rPr>
-                <w:rFonts w:eastAsia="Times New Roman" w:cs="Arial"/>
-                <w:b/>
-                <w:color w:val="000000"/>
-                <w:sz w:val="24"/>
-                <w:szCs w:val="23"/>
-                <w:lang w:eastAsia="fr-FR"/>
-              </w:rPr>
-              <w:t>Ajout de données</w:t>
-            </w:r>
-          </w:p>
-        </w:tc>
-        <w:tc>
-          <w:tcPr>
-            <w:tcW w:w="3399" w:type="dxa"/>
-            <w:vAlign w:val="center"/>
-          </w:tcPr>
-          <w:p>
-            <w:pPr>
-              <w:jc w:val="center"/>
-              <w:rPr>
-                <w:sz w:val="24"/>
-              </w:rPr>
-            </w:pPr>
-            <w:r>
-              <w:rPr>
-                <w:sz w:val="24"/>
-              </w:rPr>
-              <w:t>5</w:t>
-            </w:r>
-          </w:p>
-        </w:tc>
-        <w:tc>
-          <w:tcPr>
-            <w:tcW w:w="3598" w:type="dxa"/>
-            <w:vAlign w:val="center"/>
-          </w:tcPr>
-          <w:p>
-            <w:pPr>
-              <w:jc w:val="center"/>
-              <w:rPr>
-                <w:sz w:val="24"/>
-              </w:rPr>
-            </w:pPr>
-          </w:p>
-        </w:tc>
-        <w:tc>
-          <w:tcPr>
-            <w:tcW w:w="2410" w:type="dxa"/>
-          </w:tcPr>
-          <w:p>
-            <w:pPr>
-              <w:jc w:val="center"/>
-              <w:rPr>
-                <w:sz w:val="24"/>
-              </w:rPr>
-            </w:pPr>
-          </w:p>
-        </w:tc>
-      </w:tr>
-      <w:tr>
-        <w:trPr>
-          <w:trHeight w:val="284"/>
-          <w:jc w:val="center"/>
-        </w:trPr>
-        <w:tc>
-          <w:tcPr>
-            <w:tcW w:w="4055" w:type="dxa"/>
-            <w:vAlign w:val="center"/>
-          </w:tcPr>
-          <w:p>
-            <w:pPr>
-              <w:jc w:val="center"/>
-              <w:textAlignment w:val="baseline"/>
-              <w:rPr>
-                <w:rFonts w:eastAsia="Times New Roman" w:cs="Arial"/>
-                <w:b/>
-                <w:color w:val="000000"/>
-                <w:sz w:val="24"/>
-                <w:szCs w:val="23"/>
-                <w:lang w:eastAsia="fr-FR"/>
-              </w:rPr>
-            </w:pPr>
-            <w:r>
-              <w:rPr>
-                <w:rFonts w:eastAsia="Times New Roman" w:cs="Arial"/>
-                <w:b/>
-                <w:color w:val="000000"/>
-                <w:sz w:val="24"/>
-                <w:szCs w:val="23"/>
-                <w:lang w:eastAsia="fr-FR"/>
-              </w:rPr>
-              <w:t>Liaison des tables avec le code de l’application</w:t>
-            </w:r>
-          </w:p>
-        </w:tc>
-        <w:tc>
-          <w:tcPr>
-            <w:tcW w:w="3399" w:type="dxa"/>
-            <w:vAlign w:val="center"/>
-          </w:tcPr>
-          <w:p>
-            <w:pPr>
-              <w:jc w:val="center"/>
-              <w:rPr>
-                <w:sz w:val="24"/>
-              </w:rPr>
-            </w:pPr>
-            <w:r>
-              <w:rPr>
-                <w:sz w:val="24"/>
-              </w:rPr>
-              <w:t>30</w:t>
-            </w:r>
-          </w:p>
-        </w:tc>
-        <w:tc>
-          <w:tcPr>
-            <w:tcW w:w="3598" w:type="dxa"/>
-            <w:vAlign w:val="center"/>
-          </w:tcPr>
-          <w:p>
-            <w:pPr>
-              <w:jc w:val="center"/>
-              <w:rPr>
-                <w:sz w:val="24"/>
-              </w:rPr>
-            </w:pPr>
-          </w:p>
-        </w:tc>
-        <w:tc>
-          <w:tcPr>
-            <w:tcW w:w="2410" w:type="dxa"/>
-          </w:tcPr>
-          <w:p>
-            <w:pPr>
-              <w:jc w:val="center"/>
-              <w:rPr>
-                <w:sz w:val="24"/>
-              </w:rPr>
-            </w:pPr>
-          </w:p>
-        </w:tc>
-      </w:tr>
-      <w:tr>
-        <w:trPr>
-          <w:trHeight w:val="284"/>
-          <w:jc w:val="center"/>
-        </w:trPr>
-        <w:tc>
-          <w:tcPr>
-            <w:tcW w:w="4055" w:type="dxa"/>
-            <w:tcBorders>
-              <w:bottom w:val="single" w:sz="4" w:space="0" w:color="auto"/>
-            </w:tcBorders>
-            <w:shd w:val="pct25" w:color="595959" w:themeColor="text1" w:themeTint="A6" w:fill="auto"/>
-            <w:vAlign w:val="center"/>
-          </w:tcPr>
-          <w:p>
-            <w:pPr>
-              <w:jc w:val="center"/>
-              <w:textAlignment w:val="baseline"/>
-              <w:rPr>
-                <w:rFonts w:eastAsia="Times New Roman" w:cs="Arial"/>
-                <w:b/>
-                <w:color w:val="000000"/>
-                <w:sz w:val="24"/>
-                <w:szCs w:val="23"/>
-                <w:lang w:eastAsia="fr-FR"/>
-              </w:rPr>
-            </w:pPr>
-            <w:r>
-              <w:rPr>
-                <w:rFonts w:eastAsia="Times New Roman" w:cs="Arial"/>
-                <w:b/>
-                <w:color w:val="000000"/>
-                <w:sz w:val="24"/>
-                <w:szCs w:val="23"/>
-                <w:lang w:eastAsia="fr-FR"/>
-              </w:rPr>
-              <w:t xml:space="preserve">Total Base de données </w:t>
-            </w:r>
-          </w:p>
-        </w:tc>
-        <w:tc>
-          <w:tcPr>
-            <w:tcW w:w="3399" w:type="dxa"/>
-            <w:tcBorders>
-              <w:bottom w:val="single" w:sz="4" w:space="0" w:color="auto"/>
-            </w:tcBorders>
-            <w:shd w:val="pct25" w:color="595959" w:themeColor="text1" w:themeTint="A6" w:fill="auto"/>
-            <w:vAlign w:val="center"/>
-          </w:tcPr>
-          <w:p>
-            <w:pPr>
-              <w:jc w:val="center"/>
-              <w:rPr>
-                <w:b/>
-                <w:sz w:val="24"/>
-              </w:rPr>
-            </w:pPr>
-            <w:r>
-              <w:rPr>
-                <w:b/>
-                <w:sz w:val="24"/>
-              </w:rPr>
-              <w:t>40</w:t>
-            </w:r>
-          </w:p>
-        </w:tc>
-        <w:tc>
-          <w:tcPr>
-            <w:tcW w:w="3598" w:type="dxa"/>
-            <w:tcBorders>
-              <w:bottom w:val="single" w:sz="4" w:space="0" w:color="auto"/>
-            </w:tcBorders>
-            <w:shd w:val="pct25" w:color="595959" w:themeColor="text1" w:themeTint="A6" w:fill="auto"/>
-            <w:vAlign w:val="center"/>
-          </w:tcPr>
-          <w:p>
-            <w:pPr>
-              <w:jc w:val="center"/>
-              <w:rPr>
-                <w:b/>
-                <w:sz w:val="24"/>
-              </w:rPr>
-            </w:pPr>
-          </w:p>
-        </w:tc>
-        <w:tc>
-          <w:tcPr>
-            <w:tcW w:w="2410" w:type="dxa"/>
-            <w:tcBorders>
-              <w:bottom w:val="single" w:sz="4" w:space="0" w:color="auto"/>
-            </w:tcBorders>
-            <w:shd w:val="pct25" w:color="595959" w:themeColor="text1" w:themeTint="A6" w:fill="auto"/>
-          </w:tcPr>
-          <w:p>
-            <w:pPr>
-              <w:jc w:val="center"/>
-              <w:rPr>
-                <w:b/>
-                <w:sz w:val="24"/>
-              </w:rPr>
-            </w:pPr>
-          </w:p>
-        </w:tc>
-      </w:tr>
-      <w:tr>
-        <w:trPr>
-          <w:trHeight w:val="284"/>
-          <w:jc w:val="center"/>
-        </w:trPr>
-        <w:tc>
-          <w:tcPr>
-            <w:tcW w:w="13462" w:type="dxa"/>
-            <w:gridSpan w:val="4"/>
-            <w:shd w:val="pct25" w:color="595959" w:themeColor="text1" w:themeTint="A6" w:fill="auto"/>
-            <w:vAlign w:val="center"/>
-          </w:tcPr>
-          <w:p>
-            <w:pPr>
-              <w:jc w:val="center"/>
-              <w:rPr>
-                <w:b/>
-                <w:sz w:val="36"/>
-              </w:rPr>
-            </w:pPr>
-            <w:r>
-              <w:rPr>
-                <w:b/>
-                <w:sz w:val="36"/>
-              </w:rPr>
-              <w:t>GESTION DE PROJET</w:t>
-            </w:r>
-          </w:p>
-        </w:tc>
-      </w:tr>
-      <w:tr>
-        <w:trPr>
-          <w:trHeight w:val="284"/>
-          <w:jc w:val="center"/>
-        </w:trPr>
-        <w:tc>
-          <w:tcPr>
-            <w:tcW w:w="4055" w:type="dxa"/>
-            <w:vAlign w:val="center"/>
-          </w:tcPr>
-          <w:p>
-            <w:pPr>
-              <w:jc w:val="center"/>
-              <w:textAlignment w:val="baseline"/>
-              <w:rPr>
-                <w:rFonts w:eastAsia="Times New Roman" w:cs="Arial"/>
-                <w:b/>
-                <w:color w:val="000000"/>
-                <w:sz w:val="24"/>
-                <w:szCs w:val="23"/>
-                <w:lang w:eastAsia="fr-FR"/>
-              </w:rPr>
-            </w:pPr>
-            <w:r>
-              <w:rPr>
-                <w:rFonts w:eastAsia="Times New Roman" w:cs="Arial"/>
-                <w:b/>
-                <w:color w:val="000000"/>
-                <w:sz w:val="24"/>
-                <w:szCs w:val="23"/>
-                <w:lang w:eastAsia="fr-FR"/>
-              </w:rPr>
-              <w:t>Pilotage du projet</w:t>
-            </w:r>
-          </w:p>
-        </w:tc>
-        <w:tc>
-          <w:tcPr>
-            <w:tcW w:w="3399" w:type="dxa"/>
-            <w:vAlign w:val="center"/>
-          </w:tcPr>
-          <w:p>
-            <w:pPr>
-              <w:jc w:val="center"/>
-              <w:rPr>
-                <w:sz w:val="24"/>
-              </w:rPr>
-            </w:pPr>
-            <w:r>
-              <w:rPr>
-                <w:sz w:val="24"/>
-              </w:rPr>
-              <w:t>15</w:t>
-            </w:r>
-          </w:p>
-        </w:tc>
-        <w:tc>
-          <w:tcPr>
-            <w:tcW w:w="3598" w:type="dxa"/>
-            <w:vAlign w:val="center"/>
-          </w:tcPr>
-          <w:p>
-            <w:pPr>
-              <w:jc w:val="center"/>
-              <w:rPr>
-                <w:sz w:val="24"/>
-              </w:rPr>
-            </w:pPr>
-            <w:bookmarkStart w:id="0" w:name="_GoBack"/>
-            <w:bookmarkEnd w:id="0"/>
-          </w:p>
-        </w:tc>
-        <w:tc>
-          <w:tcPr>
-            <w:tcW w:w="2410" w:type="dxa"/>
-          </w:tcPr>
-          <w:p>
-            <w:pPr>
-              <w:jc w:val="center"/>
-              <w:rPr>
-                <w:sz w:val="24"/>
-              </w:rPr>
-            </w:pPr>
-          </w:p>
-        </w:tc>
-      </w:tr>
-      <w:tr>
-        <w:trPr>
-          <w:trHeight w:val="284"/>
-          <w:jc w:val="center"/>
-        </w:trPr>
-        <w:tc>
-          <w:tcPr>
-            <w:tcW w:w="4055" w:type="dxa"/>
-            <w:vAlign w:val="center"/>
-          </w:tcPr>
-          <w:p>
-            <w:pPr>
-              <w:jc w:val="center"/>
-              <w:textAlignment w:val="baseline"/>
-              <w:rPr>
-                <w:rFonts w:eastAsia="Times New Roman" w:cs="Arial"/>
-                <w:b/>
-                <w:color w:val="000000"/>
-                <w:sz w:val="24"/>
-                <w:szCs w:val="23"/>
-                <w:lang w:eastAsia="fr-FR"/>
-              </w:rPr>
-            </w:pPr>
-            <w:r>
-              <w:rPr>
-                <w:rFonts w:eastAsia="Times New Roman" w:cs="Arial"/>
-                <w:b/>
-                <w:color w:val="000000"/>
-                <w:sz w:val="24"/>
-                <w:szCs w:val="23"/>
-                <w:lang w:eastAsia="fr-FR"/>
-              </w:rPr>
-              <w:t xml:space="preserve">Documentation technique et </w:t>
-            </w:r>
-            <w:proofErr w:type="spellStart"/>
-            <w:r>
-              <w:rPr>
-                <w:rFonts w:eastAsia="Times New Roman" w:cs="Arial"/>
-                <w:b/>
-                <w:color w:val="000000"/>
-                <w:sz w:val="24"/>
-                <w:szCs w:val="23"/>
-                <w:lang w:eastAsia="fr-FR"/>
-              </w:rPr>
-              <w:t>javadoc</w:t>
-            </w:r>
-            <w:proofErr w:type="spellEnd"/>
-          </w:p>
-        </w:tc>
-        <w:tc>
-          <w:tcPr>
-            <w:tcW w:w="3399" w:type="dxa"/>
-            <w:vAlign w:val="center"/>
-          </w:tcPr>
-          <w:p>
-            <w:pPr>
-              <w:jc w:val="center"/>
-              <w:rPr>
-                <w:sz w:val="24"/>
-              </w:rPr>
-            </w:pPr>
-            <w:r>
-              <w:rPr>
-                <w:sz w:val="24"/>
-              </w:rPr>
-              <w:t>5</w:t>
-            </w:r>
-          </w:p>
-        </w:tc>
-        <w:tc>
-          <w:tcPr>
-            <w:tcW w:w="3598" w:type="dxa"/>
-            <w:vAlign w:val="center"/>
-          </w:tcPr>
-          <w:p>
-            <w:pPr>
-              <w:jc w:val="center"/>
-              <w:rPr>
-                <w:sz w:val="24"/>
-              </w:rPr>
-            </w:pPr>
-            <w:r>
-              <w:rPr>
-                <w:sz w:val="24"/>
-              </w:rPr>
-              <w:t>0</w:t>
-            </w:r>
-          </w:p>
-        </w:tc>
-        <w:tc>
-          <w:tcPr>
-            <w:tcW w:w="2410" w:type="dxa"/>
-          </w:tcPr>
-          <w:p>
-            <w:pPr>
-              <w:jc w:val="center"/>
-              <w:rPr>
-                <w:sz w:val="24"/>
-              </w:rPr>
-            </w:pPr>
-            <w:r>
-              <w:rPr>
-                <w:sz w:val="24"/>
-              </w:rPr>
-              <w:t>0</w:t>
-            </w:r>
-          </w:p>
-        </w:tc>
-      </w:tr>
-      <w:tr>
-        <w:trPr>
-          <w:trHeight w:val="284"/>
-          <w:jc w:val="center"/>
-        </w:trPr>
-        <w:tc>
-          <w:tcPr>
-            <w:tcW w:w="4055" w:type="dxa"/>
-            <w:vAlign w:val="center"/>
-          </w:tcPr>
-          <w:p>
-            <w:pPr>
-              <w:jc w:val="center"/>
-              <w:textAlignment w:val="baseline"/>
-              <w:rPr>
-                <w:rFonts w:eastAsia="Times New Roman" w:cs="Arial"/>
-                <w:b/>
-                <w:color w:val="000000"/>
-                <w:sz w:val="24"/>
-                <w:szCs w:val="23"/>
-                <w:lang w:eastAsia="fr-FR"/>
-              </w:rPr>
-            </w:pPr>
-            <w:r>
-              <w:rPr>
-                <w:rFonts w:eastAsia="Times New Roman" w:cs="Arial"/>
-                <w:b/>
-                <w:color w:val="000000"/>
-                <w:sz w:val="24"/>
-                <w:szCs w:val="23"/>
-                <w:lang w:eastAsia="fr-FR"/>
-              </w:rPr>
-              <w:t>Documentation utilisateur</w:t>
-            </w:r>
-          </w:p>
-        </w:tc>
-        <w:tc>
-          <w:tcPr>
-            <w:tcW w:w="3399" w:type="dxa"/>
-            <w:vAlign w:val="center"/>
-          </w:tcPr>
-          <w:p>
-            <w:pPr>
-              <w:jc w:val="center"/>
-              <w:rPr>
-                <w:sz w:val="24"/>
-              </w:rPr>
-            </w:pPr>
-            <w:r>
-              <w:rPr>
-                <w:sz w:val="24"/>
-              </w:rPr>
-              <w:t>4</w:t>
-            </w:r>
-          </w:p>
-        </w:tc>
-        <w:tc>
-          <w:tcPr>
-            <w:tcW w:w="3598" w:type="dxa"/>
-            <w:vAlign w:val="center"/>
-          </w:tcPr>
-          <w:p>
-            <w:pPr>
-              <w:jc w:val="center"/>
-              <w:rPr>
-                <w:sz w:val="24"/>
-              </w:rPr>
-            </w:pPr>
-            <w:r>
-              <w:rPr>
-                <w:sz w:val="24"/>
-              </w:rPr>
-              <w:t>0</w:t>
-            </w:r>
-          </w:p>
-        </w:tc>
-        <w:tc>
-          <w:tcPr>
-            <w:tcW w:w="2410" w:type="dxa"/>
-          </w:tcPr>
-          <w:p>
-            <w:pPr>
-              <w:jc w:val="center"/>
-              <w:rPr>
-                <w:sz w:val="24"/>
-              </w:rPr>
-            </w:pPr>
-            <w:r>
-              <w:rPr>
-                <w:sz w:val="24"/>
-              </w:rPr>
-              <w:t>0</w:t>
-            </w:r>
-          </w:p>
-        </w:tc>
-      </w:tr>
-      <w:tr>
-        <w:trPr>
-          <w:trHeight w:val="284"/>
-          <w:jc w:val="center"/>
-        </w:trPr>
-        <w:tc>
-          <w:tcPr>
-            <w:tcW w:w="4055" w:type="dxa"/>
-            <w:vAlign w:val="center"/>
-          </w:tcPr>
-          <w:p>
-            <w:pPr>
-              <w:jc w:val="center"/>
-              <w:textAlignment w:val="baseline"/>
-              <w:rPr>
-                <w:rFonts w:eastAsia="Times New Roman" w:cs="Arial"/>
-                <w:b/>
-                <w:color w:val="000000"/>
-                <w:sz w:val="24"/>
-                <w:szCs w:val="23"/>
-                <w:lang w:eastAsia="fr-FR"/>
-              </w:rPr>
-            </w:pPr>
-            <w:r>
-              <w:rPr>
-                <w:rFonts w:eastAsia="Times New Roman" w:cs="Arial"/>
-                <w:b/>
-                <w:color w:val="000000"/>
-                <w:sz w:val="24"/>
-                <w:szCs w:val="23"/>
-                <w:lang w:eastAsia="fr-FR"/>
-              </w:rPr>
-              <w:t>Tests</w:t>
-            </w:r>
-          </w:p>
-        </w:tc>
-        <w:tc>
-          <w:tcPr>
-            <w:tcW w:w="3399" w:type="dxa"/>
-            <w:vAlign w:val="center"/>
-          </w:tcPr>
-          <w:p>
-            <w:pPr>
-              <w:jc w:val="center"/>
-              <w:rPr>
-                <w:sz w:val="24"/>
-              </w:rPr>
-            </w:pPr>
-            <w:r>
-              <w:rPr>
-                <w:sz w:val="24"/>
-              </w:rPr>
-              <w:t>6</w:t>
-            </w:r>
-          </w:p>
-        </w:tc>
-        <w:tc>
-          <w:tcPr>
-            <w:tcW w:w="3598" w:type="dxa"/>
-            <w:vAlign w:val="center"/>
-          </w:tcPr>
-          <w:p>
-            <w:pPr>
-              <w:jc w:val="center"/>
-              <w:rPr>
-                <w:sz w:val="24"/>
-              </w:rPr>
-            </w:pPr>
-            <w:r>
-              <w:rPr>
-                <w:sz w:val="24"/>
-              </w:rPr>
-              <w:t>0</w:t>
-            </w:r>
-          </w:p>
-        </w:tc>
-        <w:tc>
-          <w:tcPr>
-            <w:tcW w:w="2410" w:type="dxa"/>
-          </w:tcPr>
-          <w:p>
-            <w:pPr>
-              <w:jc w:val="center"/>
-              <w:rPr>
-                <w:sz w:val="24"/>
-              </w:rPr>
-            </w:pPr>
-            <w:r>
-              <w:rPr>
-                <w:sz w:val="24"/>
-              </w:rPr>
-              <w:t>0</w:t>
-            </w:r>
-          </w:p>
-        </w:tc>
-      </w:tr>
-      <w:tr>
-        <w:trPr>
-          <w:trHeight w:val="284"/>
-          <w:jc w:val="center"/>
-        </w:trPr>
-        <w:tc>
-          <w:tcPr>
-            <w:tcW w:w="4055" w:type="dxa"/>
-            <w:shd w:val="pct25" w:color="595959" w:themeColor="text1" w:themeTint="A6" w:fill="auto"/>
-            <w:vAlign w:val="center"/>
-          </w:tcPr>
-          <w:p>
-            <w:pPr>
-              <w:jc w:val="center"/>
-              <w:textAlignment w:val="baseline"/>
-              <w:rPr>
-                <w:rFonts w:eastAsia="Times New Roman" w:cs="Arial"/>
-                <w:b/>
-                <w:color w:val="000000"/>
-                <w:sz w:val="24"/>
-                <w:szCs w:val="23"/>
-                <w:lang w:eastAsia="fr-FR"/>
-              </w:rPr>
-            </w:pPr>
-            <w:r>
-              <w:rPr>
-                <w:rFonts w:eastAsia="Times New Roman" w:cs="Arial"/>
-                <w:b/>
-                <w:color w:val="000000"/>
-                <w:sz w:val="24"/>
-                <w:szCs w:val="23"/>
-                <w:lang w:eastAsia="fr-FR"/>
-              </w:rPr>
-              <w:t xml:space="preserve">Total Gestion de projet </w:t>
-            </w:r>
-          </w:p>
-        </w:tc>
-        <w:tc>
-          <w:tcPr>
-            <w:tcW w:w="3399" w:type="dxa"/>
-            <w:shd w:val="pct25" w:color="595959" w:themeColor="text1" w:themeTint="A6" w:fill="auto"/>
-            <w:vAlign w:val="center"/>
-          </w:tcPr>
-          <w:p>
-            <w:pPr>
-              <w:jc w:val="center"/>
-              <w:rPr>
-                <w:sz w:val="24"/>
-              </w:rPr>
-            </w:pPr>
-            <w:r>
-              <w:rPr>
-                <w:sz w:val="24"/>
-              </w:rPr>
-              <w:t>30</w:t>
-            </w:r>
-          </w:p>
-        </w:tc>
-        <w:tc>
-          <w:tcPr>
-            <w:tcW w:w="3598" w:type="dxa"/>
-            <w:shd w:val="pct25" w:color="595959" w:themeColor="text1" w:themeTint="A6" w:fill="auto"/>
-            <w:vAlign w:val="center"/>
-          </w:tcPr>
-          <w:p>
-            <w:pPr>
-              <w:jc w:val="center"/>
-              <w:rPr>
-                <w:sz w:val="24"/>
-              </w:rPr>
-            </w:pPr>
-          </w:p>
-        </w:tc>
-        <w:tc>
-          <w:tcPr>
-            <w:tcW w:w="2410" w:type="dxa"/>
-            <w:shd w:val="pct25" w:color="595959" w:themeColor="text1" w:themeTint="A6" w:fill="auto"/>
-          </w:tcPr>
-          <w:p>
-            <w:pPr>
-              <w:jc w:val="center"/>
-              <w:rPr>
-                <w:sz w:val="24"/>
-              </w:rPr>
-            </w:pPr>
+            <w:shd w:val="clear" w:color="auto" w:fill="92D050"/>
+          </w:tcPr>
+          <w:p>
+            <w:pPr>
+              <w:jc w:val="center"/>
+              <w:rPr>
+                <w:sz w:val="24"/>
+              </w:rPr>
+            </w:pPr>
+            <w:r>
+              <w:rPr>
+                <w:sz w:val="24"/>
+              </w:rPr>
+              <w:t>100</w:t>
+            </w:r>
           </w:p>
         </w:tc>
       </w:tr>
@@ -2730,6 +1956,1051 @@
                 <w:szCs w:val="23"/>
                 <w:lang w:eastAsia="fr-FR"/>
               </w:rPr>
+              <w:t xml:space="preserve">Total développement </w:t>
+            </w:r>
+          </w:p>
+        </w:tc>
+        <w:tc>
+          <w:tcPr>
+            <w:tcW w:w="3399" w:type="dxa"/>
+            <w:tcBorders>
+              <w:bottom w:val="single" w:sz="4" w:space="0" w:color="auto"/>
+            </w:tcBorders>
+            <w:shd w:val="pct25" w:color="595959" w:themeColor="text1" w:themeTint="A6" w:fill="auto"/>
+            <w:vAlign w:val="center"/>
+          </w:tcPr>
+          <w:p>
+            <w:pPr>
+              <w:jc w:val="center"/>
+              <w:rPr>
+                <w:b/>
+                <w:sz w:val="24"/>
+              </w:rPr>
+            </w:pPr>
+            <w:r>
+              <w:rPr>
+                <w:b/>
+                <w:sz w:val="24"/>
+              </w:rPr>
+              <w:t>118</w:t>
+            </w:r>
+          </w:p>
+        </w:tc>
+        <w:tc>
+          <w:tcPr>
+            <w:tcW w:w="3598" w:type="dxa"/>
+            <w:tcBorders>
+              <w:bottom w:val="single" w:sz="4" w:space="0" w:color="auto"/>
+            </w:tcBorders>
+            <w:shd w:val="pct25" w:color="595959" w:themeColor="text1" w:themeTint="A6" w:fill="auto"/>
+            <w:vAlign w:val="center"/>
+          </w:tcPr>
+          <w:p>
+            <w:pPr>
+              <w:jc w:val="center"/>
+              <w:rPr>
+                <w:b/>
+                <w:sz w:val="24"/>
+              </w:rPr>
+            </w:pPr>
+            <w:r>
+              <w:rPr>
+                <w:b/>
+                <w:sz w:val="24"/>
+              </w:rPr>
+              <w:t>81</w:t>
+            </w:r>
+          </w:p>
+        </w:tc>
+      </w:tr>
+      <w:tr>
+        <w:trPr>
+          <w:trHeight w:val="284"/>
+          <w:jc w:val="center"/>
+        </w:trPr>
+        <w:tc>
+          <w:tcPr>
+            <w:tcW w:w="13462" w:type="dxa"/>
+            <w:gridSpan w:val="4"/>
+            <w:shd w:val="pct25" w:color="595959" w:themeColor="text1" w:themeTint="A6" w:fill="auto"/>
+            <w:vAlign w:val="center"/>
+          </w:tcPr>
+          <w:p>
+            <w:pPr>
+              <w:jc w:val="center"/>
+              <w:rPr>
+                <w:b/>
+                <w:sz w:val="36"/>
+              </w:rPr>
+            </w:pPr>
+            <w:r>
+              <w:rPr>
+                <w:b/>
+                <w:sz w:val="36"/>
+              </w:rPr>
+              <w:t>IMPLEMENTATION DE LA BASE DE DONNEES</w:t>
+            </w:r>
+          </w:p>
+        </w:tc>
+      </w:tr>
+      <w:tr>
+        <w:trPr>
+          <w:trHeight w:val="284"/>
+          <w:jc w:val="center"/>
+        </w:trPr>
+        <w:tc>
+          <w:tcPr>
+            <w:tcW w:w="4055" w:type="dxa"/>
+            <w:vAlign w:val="center"/>
+          </w:tcPr>
+          <w:p>
+            <w:pPr>
+              <w:jc w:val="center"/>
+              <w:textAlignment w:val="baseline"/>
+              <w:rPr>
+                <w:rFonts w:eastAsia="Times New Roman" w:cs="Arial"/>
+                <w:b/>
+                <w:color w:val="000000"/>
+                <w:sz w:val="24"/>
+                <w:szCs w:val="23"/>
+                <w:lang w:eastAsia="fr-FR"/>
+              </w:rPr>
+            </w:pPr>
+            <w:r>
+              <w:rPr>
+                <w:rFonts w:eastAsia="Times New Roman" w:cs="Arial"/>
+                <w:b/>
+                <w:color w:val="000000"/>
+                <w:sz w:val="24"/>
+                <w:szCs w:val="23"/>
+                <w:lang w:eastAsia="fr-FR"/>
+              </w:rPr>
+              <w:t>Création des tables</w:t>
+            </w:r>
+          </w:p>
+        </w:tc>
+        <w:tc>
+          <w:tcPr>
+            <w:tcW w:w="3399" w:type="dxa"/>
+            <w:vAlign w:val="center"/>
+          </w:tcPr>
+          <w:p>
+            <w:pPr>
+              <w:jc w:val="center"/>
+              <w:rPr>
+                <w:sz w:val="24"/>
+              </w:rPr>
+            </w:pPr>
+            <w:r>
+              <w:rPr>
+                <w:sz w:val="24"/>
+              </w:rPr>
+              <w:t>5</w:t>
+            </w:r>
+          </w:p>
+        </w:tc>
+        <w:tc>
+          <w:tcPr>
+            <w:tcW w:w="3598" w:type="dxa"/>
+            <w:vAlign w:val="center"/>
+          </w:tcPr>
+          <w:p>
+            <w:pPr>
+              <w:jc w:val="center"/>
+              <w:rPr>
+                <w:sz w:val="24"/>
+              </w:rPr>
+            </w:pPr>
+            <w:r>
+              <w:rPr>
+                <w:sz w:val="24"/>
+              </w:rPr>
+              <w:t>6</w:t>
+            </w:r>
+          </w:p>
+        </w:tc>
+        <w:tc>
+          <w:tcPr>
+            <w:tcW w:w="2410" w:type="dxa"/>
+            <w:tcBorders>
+              <w:bottom w:val="single" w:sz="4" w:space="0" w:color="auto"/>
+            </w:tcBorders>
+            <w:shd w:val="clear" w:color="auto" w:fill="92D050"/>
+            <w:vAlign w:val="center"/>
+          </w:tcPr>
+          <w:p>
+            <w:pPr>
+              <w:jc w:val="center"/>
+              <w:rPr>
+                <w:sz w:val="24"/>
+              </w:rPr>
+            </w:pPr>
+            <w:r>
+              <w:rPr>
+                <w:sz w:val="24"/>
+              </w:rPr>
+              <w:t>100</w:t>
+            </w:r>
+          </w:p>
+        </w:tc>
+      </w:tr>
+      <w:tr>
+        <w:trPr>
+          <w:trHeight w:val="284"/>
+          <w:jc w:val="center"/>
+        </w:trPr>
+        <w:tc>
+          <w:tcPr>
+            <w:tcW w:w="4055" w:type="dxa"/>
+            <w:vAlign w:val="center"/>
+          </w:tcPr>
+          <w:p>
+            <w:pPr>
+              <w:jc w:val="center"/>
+              <w:textAlignment w:val="baseline"/>
+              <w:rPr>
+                <w:rFonts w:eastAsia="Times New Roman" w:cs="Arial"/>
+                <w:b/>
+                <w:color w:val="000000"/>
+                <w:sz w:val="24"/>
+                <w:szCs w:val="23"/>
+                <w:lang w:eastAsia="fr-FR"/>
+              </w:rPr>
+            </w:pPr>
+            <w:r>
+              <w:rPr>
+                <w:rFonts w:eastAsia="Times New Roman" w:cs="Arial"/>
+                <w:b/>
+                <w:color w:val="000000"/>
+                <w:sz w:val="24"/>
+                <w:szCs w:val="23"/>
+                <w:lang w:eastAsia="fr-FR"/>
+              </w:rPr>
+              <w:t>Ajout de données</w:t>
+            </w:r>
+          </w:p>
+        </w:tc>
+        <w:tc>
+          <w:tcPr>
+            <w:tcW w:w="3399" w:type="dxa"/>
+            <w:vAlign w:val="center"/>
+          </w:tcPr>
+          <w:p>
+            <w:pPr>
+              <w:jc w:val="center"/>
+              <w:rPr>
+                <w:sz w:val="24"/>
+              </w:rPr>
+            </w:pPr>
+            <w:r>
+              <w:rPr>
+                <w:sz w:val="24"/>
+              </w:rPr>
+              <w:t>5</w:t>
+            </w:r>
+          </w:p>
+        </w:tc>
+        <w:tc>
+          <w:tcPr>
+            <w:tcW w:w="3598" w:type="dxa"/>
+            <w:vAlign w:val="center"/>
+          </w:tcPr>
+          <w:p>
+            <w:pPr>
+              <w:jc w:val="center"/>
+              <w:rPr>
+                <w:sz w:val="24"/>
+              </w:rPr>
+            </w:pPr>
+            <w:r>
+              <w:rPr>
+                <w:sz w:val="24"/>
+              </w:rPr>
+              <w:t>2</w:t>
+            </w:r>
+          </w:p>
+        </w:tc>
+        <w:tc>
+          <w:tcPr>
+            <w:tcW w:w="2410" w:type="dxa"/>
+            <w:shd w:val="clear" w:color="auto" w:fill="FF0000"/>
+            <w:vAlign w:val="center"/>
+          </w:tcPr>
+          <w:p>
+            <w:pPr>
+              <w:jc w:val="center"/>
+              <w:rPr>
+                <w:sz w:val="24"/>
+              </w:rPr>
+            </w:pPr>
+            <w:r>
+              <w:rPr>
+                <w:sz w:val="24"/>
+              </w:rPr>
+              <w:t>25</w:t>
+            </w:r>
+          </w:p>
+        </w:tc>
+      </w:tr>
+      <w:tr>
+        <w:trPr>
+          <w:trHeight w:val="284"/>
+          <w:jc w:val="center"/>
+        </w:trPr>
+        <w:tc>
+          <w:tcPr>
+            <w:tcW w:w="4055" w:type="dxa"/>
+            <w:vAlign w:val="center"/>
+          </w:tcPr>
+          <w:p>
+            <w:pPr>
+              <w:jc w:val="center"/>
+              <w:textAlignment w:val="baseline"/>
+              <w:rPr>
+                <w:rFonts w:eastAsia="Times New Roman" w:cs="Arial"/>
+                <w:b/>
+                <w:color w:val="000000"/>
+                <w:sz w:val="24"/>
+                <w:szCs w:val="23"/>
+                <w:lang w:eastAsia="fr-FR"/>
+              </w:rPr>
+            </w:pPr>
+            <w:r>
+              <w:rPr>
+                <w:rFonts w:eastAsia="Times New Roman" w:cs="Arial"/>
+                <w:b/>
+                <w:color w:val="000000"/>
+                <w:sz w:val="24"/>
+                <w:szCs w:val="23"/>
+                <w:lang w:eastAsia="fr-FR"/>
+              </w:rPr>
+              <w:t>Liaison des tables avec le code de l’application</w:t>
+            </w:r>
+          </w:p>
+        </w:tc>
+        <w:tc>
+          <w:tcPr>
+            <w:tcW w:w="3399" w:type="dxa"/>
+            <w:vAlign w:val="center"/>
+          </w:tcPr>
+          <w:p>
+            <w:pPr>
+              <w:jc w:val="center"/>
+              <w:rPr>
+                <w:sz w:val="24"/>
+              </w:rPr>
+            </w:pPr>
+            <w:r>
+              <w:rPr>
+                <w:sz w:val="24"/>
+              </w:rPr>
+              <w:t>30</w:t>
+            </w:r>
+          </w:p>
+        </w:tc>
+        <w:tc>
+          <w:tcPr>
+            <w:tcW w:w="3598" w:type="dxa"/>
+            <w:vAlign w:val="center"/>
+          </w:tcPr>
+          <w:p>
+            <w:pPr>
+              <w:jc w:val="center"/>
+              <w:rPr>
+                <w:sz w:val="24"/>
+              </w:rPr>
+            </w:pPr>
+            <w:r>
+              <w:rPr>
+                <w:sz w:val="24"/>
+              </w:rPr>
+              <w:t>10</w:t>
+            </w:r>
+          </w:p>
+        </w:tc>
+        <w:tc>
+          <w:tcPr>
+            <w:tcW w:w="2410" w:type="dxa"/>
+            <w:shd w:val="clear" w:color="auto" w:fill="FF0000"/>
+            <w:vAlign w:val="center"/>
+          </w:tcPr>
+          <w:p>
+            <w:pPr>
+              <w:jc w:val="center"/>
+              <w:rPr>
+                <w:sz w:val="24"/>
+              </w:rPr>
+            </w:pPr>
+            <w:r>
+              <w:rPr>
+                <w:sz w:val="24"/>
+              </w:rPr>
+              <w:t>25</w:t>
+            </w:r>
+          </w:p>
+        </w:tc>
+      </w:tr>
+      <w:tr>
+        <w:trPr>
+          <w:gridAfter w:val="1"/>
+          <w:wAfter w:w="2410" w:type="dxa"/>
+          <w:trHeight w:val="284"/>
+          <w:jc w:val="center"/>
+        </w:trPr>
+        <w:tc>
+          <w:tcPr>
+            <w:tcW w:w="4055" w:type="dxa"/>
+            <w:tcBorders>
+              <w:bottom w:val="single" w:sz="4" w:space="0" w:color="auto"/>
+            </w:tcBorders>
+            <w:shd w:val="pct25" w:color="595959" w:themeColor="text1" w:themeTint="A6" w:fill="auto"/>
+            <w:vAlign w:val="center"/>
+          </w:tcPr>
+          <w:p>
+            <w:pPr>
+              <w:jc w:val="center"/>
+              <w:textAlignment w:val="baseline"/>
+              <w:rPr>
+                <w:rFonts w:eastAsia="Times New Roman" w:cs="Arial"/>
+                <w:b/>
+                <w:color w:val="000000"/>
+                <w:sz w:val="24"/>
+                <w:szCs w:val="23"/>
+                <w:lang w:eastAsia="fr-FR"/>
+              </w:rPr>
+            </w:pPr>
+            <w:r>
+              <w:rPr>
+                <w:rFonts w:eastAsia="Times New Roman" w:cs="Arial"/>
+                <w:b/>
+                <w:color w:val="000000"/>
+                <w:sz w:val="24"/>
+                <w:szCs w:val="23"/>
+                <w:lang w:eastAsia="fr-FR"/>
+              </w:rPr>
+              <w:t xml:space="preserve">Total Base de données </w:t>
+            </w:r>
+          </w:p>
+        </w:tc>
+        <w:tc>
+          <w:tcPr>
+            <w:tcW w:w="3399" w:type="dxa"/>
+            <w:tcBorders>
+              <w:bottom w:val="single" w:sz="4" w:space="0" w:color="auto"/>
+            </w:tcBorders>
+            <w:shd w:val="pct25" w:color="595959" w:themeColor="text1" w:themeTint="A6" w:fill="auto"/>
+            <w:vAlign w:val="center"/>
+          </w:tcPr>
+          <w:p>
+            <w:pPr>
+              <w:jc w:val="center"/>
+              <w:rPr>
+                <w:b/>
+                <w:sz w:val="24"/>
+              </w:rPr>
+            </w:pPr>
+            <w:r>
+              <w:rPr>
+                <w:b/>
+                <w:sz w:val="24"/>
+              </w:rPr>
+              <w:t>40</w:t>
+            </w:r>
+          </w:p>
+        </w:tc>
+        <w:tc>
+          <w:tcPr>
+            <w:tcW w:w="3598" w:type="dxa"/>
+            <w:tcBorders>
+              <w:bottom w:val="single" w:sz="4" w:space="0" w:color="auto"/>
+            </w:tcBorders>
+            <w:shd w:val="pct25" w:color="595959" w:themeColor="text1" w:themeTint="A6" w:fill="auto"/>
+            <w:vAlign w:val="center"/>
+          </w:tcPr>
+          <w:p>
+            <w:pPr>
+              <w:jc w:val="center"/>
+              <w:rPr>
+                <w:b/>
+                <w:sz w:val="24"/>
+              </w:rPr>
+            </w:pPr>
+            <w:r>
+              <w:rPr>
+                <w:b/>
+                <w:sz w:val="24"/>
+              </w:rPr>
+              <w:t>18</w:t>
+            </w:r>
+          </w:p>
+        </w:tc>
+      </w:tr>
+      <w:tr>
+        <w:trPr>
+          <w:trHeight w:val="284"/>
+          <w:jc w:val="center"/>
+        </w:trPr>
+        <w:tc>
+          <w:tcPr>
+            <w:tcW w:w="13462" w:type="dxa"/>
+            <w:gridSpan w:val="4"/>
+            <w:shd w:val="pct25" w:color="595959" w:themeColor="text1" w:themeTint="A6" w:fill="auto"/>
+            <w:vAlign w:val="center"/>
+          </w:tcPr>
+          <w:p>
+            <w:pPr>
+              <w:jc w:val="center"/>
+              <w:rPr>
+                <w:b/>
+                <w:sz w:val="36"/>
+              </w:rPr>
+            </w:pPr>
+            <w:r>
+              <w:rPr>
+                <w:b/>
+                <w:sz w:val="36"/>
+              </w:rPr>
+              <w:t>GESTION DE PROJET</w:t>
+            </w:r>
+          </w:p>
+        </w:tc>
+      </w:tr>
+      <w:tr>
+        <w:trPr>
+          <w:trHeight w:val="284"/>
+          <w:jc w:val="center"/>
+        </w:trPr>
+        <w:tc>
+          <w:tcPr>
+            <w:tcW w:w="4055" w:type="dxa"/>
+            <w:vAlign w:val="center"/>
+          </w:tcPr>
+          <w:p>
+            <w:pPr>
+              <w:jc w:val="center"/>
+              <w:textAlignment w:val="baseline"/>
+              <w:rPr>
+                <w:rFonts w:eastAsia="Times New Roman" w:cs="Arial"/>
+                <w:b/>
+                <w:color w:val="000000"/>
+                <w:sz w:val="24"/>
+                <w:szCs w:val="23"/>
+                <w:lang w:eastAsia="fr-FR"/>
+              </w:rPr>
+            </w:pPr>
+            <w:r>
+              <w:rPr>
+                <w:rFonts w:eastAsia="Times New Roman" w:cs="Arial"/>
+                <w:b/>
+                <w:color w:val="000000"/>
+                <w:sz w:val="24"/>
+                <w:szCs w:val="23"/>
+                <w:lang w:eastAsia="fr-FR"/>
+              </w:rPr>
+              <w:t>Pilotage du projet</w:t>
+            </w:r>
+          </w:p>
+        </w:tc>
+        <w:tc>
+          <w:tcPr>
+            <w:tcW w:w="3399" w:type="dxa"/>
+            <w:vAlign w:val="center"/>
+          </w:tcPr>
+          <w:p>
+            <w:pPr>
+              <w:jc w:val="center"/>
+              <w:rPr>
+                <w:sz w:val="24"/>
+              </w:rPr>
+            </w:pPr>
+            <w:r>
+              <w:rPr>
+                <w:sz w:val="24"/>
+              </w:rPr>
+              <w:t>15</w:t>
+            </w:r>
+          </w:p>
+        </w:tc>
+        <w:tc>
+          <w:tcPr>
+            <w:tcW w:w="3598" w:type="dxa"/>
+            <w:vAlign w:val="center"/>
+          </w:tcPr>
+          <w:p>
+            <w:pPr>
+              <w:jc w:val="center"/>
+              <w:rPr>
+                <w:sz w:val="24"/>
+              </w:rPr>
+            </w:pPr>
+            <w:r>
+              <w:rPr>
+                <w:sz w:val="24"/>
+              </w:rPr>
+              <w:t>13</w:t>
+            </w:r>
+          </w:p>
+        </w:tc>
+        <w:tc>
+          <w:tcPr>
+            <w:tcW w:w="2410" w:type="dxa"/>
+            <w:tcBorders>
+              <w:bottom w:val="single" w:sz="4" w:space="0" w:color="auto"/>
+            </w:tcBorders>
+            <w:shd w:val="clear" w:color="auto" w:fill="F79646" w:themeFill="accent6"/>
+          </w:tcPr>
+          <w:p>
+            <w:pPr>
+              <w:jc w:val="center"/>
+              <w:rPr>
+                <w:sz w:val="24"/>
+              </w:rPr>
+            </w:pPr>
+            <w:r>
+              <w:rPr>
+                <w:sz w:val="24"/>
+              </w:rPr>
+              <w:t>75</w:t>
+            </w:r>
+          </w:p>
+        </w:tc>
+      </w:tr>
+      <w:tr>
+        <w:trPr>
+          <w:trHeight w:val="284"/>
+          <w:jc w:val="center"/>
+        </w:trPr>
+        <w:tc>
+          <w:tcPr>
+            <w:tcW w:w="4055" w:type="dxa"/>
+            <w:vAlign w:val="center"/>
+          </w:tcPr>
+          <w:p>
+            <w:pPr>
+              <w:jc w:val="center"/>
+              <w:textAlignment w:val="baseline"/>
+              <w:rPr>
+                <w:rFonts w:eastAsia="Times New Roman" w:cs="Arial"/>
+                <w:b/>
+                <w:color w:val="000000"/>
+                <w:sz w:val="24"/>
+                <w:szCs w:val="23"/>
+                <w:lang w:eastAsia="fr-FR"/>
+              </w:rPr>
+            </w:pPr>
+            <w:r>
+              <w:rPr>
+                <w:rFonts w:eastAsia="Times New Roman" w:cs="Arial"/>
+                <w:b/>
+                <w:color w:val="000000"/>
+                <w:sz w:val="24"/>
+                <w:szCs w:val="23"/>
+                <w:lang w:eastAsia="fr-FR"/>
+              </w:rPr>
+              <w:t xml:space="preserve">Documentation technique et </w:t>
+            </w:r>
+            <w:proofErr w:type="spellStart"/>
+            <w:r>
+              <w:rPr>
+                <w:rFonts w:eastAsia="Times New Roman" w:cs="Arial"/>
+                <w:b/>
+                <w:color w:val="000000"/>
+                <w:sz w:val="24"/>
+                <w:szCs w:val="23"/>
+                <w:lang w:eastAsia="fr-FR"/>
+              </w:rPr>
+              <w:t>javadoc</w:t>
+            </w:r>
+            <w:proofErr w:type="spellEnd"/>
+          </w:p>
+        </w:tc>
+        <w:tc>
+          <w:tcPr>
+            <w:tcW w:w="3399" w:type="dxa"/>
+            <w:vAlign w:val="center"/>
+          </w:tcPr>
+          <w:p>
+            <w:pPr>
+              <w:jc w:val="center"/>
+              <w:rPr>
+                <w:sz w:val="24"/>
+              </w:rPr>
+            </w:pPr>
+            <w:r>
+              <w:rPr>
+                <w:sz w:val="24"/>
+              </w:rPr>
+              <w:t>5</w:t>
+            </w:r>
+          </w:p>
+        </w:tc>
+        <w:tc>
+          <w:tcPr>
+            <w:tcW w:w="3598" w:type="dxa"/>
+            <w:vAlign w:val="center"/>
+          </w:tcPr>
+          <w:p>
+            <w:pPr>
+              <w:jc w:val="center"/>
+              <w:rPr>
+                <w:sz w:val="24"/>
+              </w:rPr>
+            </w:pPr>
+            <w:r>
+              <w:rPr>
+                <w:sz w:val="24"/>
+              </w:rPr>
+              <w:t>0</w:t>
+            </w:r>
+          </w:p>
+        </w:tc>
+        <w:tc>
+          <w:tcPr>
+            <w:tcW w:w="2410" w:type="dxa"/>
+            <w:shd w:val="clear" w:color="auto" w:fill="FF0000"/>
+          </w:tcPr>
+          <w:p>
+            <w:pPr>
+              <w:jc w:val="center"/>
+              <w:rPr>
+                <w:sz w:val="24"/>
+              </w:rPr>
+            </w:pPr>
+            <w:r>
+              <w:rPr>
+                <w:sz w:val="24"/>
+              </w:rPr>
+              <w:t>0</w:t>
+            </w:r>
+          </w:p>
+        </w:tc>
+      </w:tr>
+      <w:tr>
+        <w:trPr>
+          <w:trHeight w:val="284"/>
+          <w:jc w:val="center"/>
+        </w:trPr>
+        <w:tc>
+          <w:tcPr>
+            <w:tcW w:w="4055" w:type="dxa"/>
+            <w:vAlign w:val="center"/>
+          </w:tcPr>
+          <w:p>
+            <w:pPr>
+              <w:jc w:val="center"/>
+              <w:textAlignment w:val="baseline"/>
+              <w:rPr>
+                <w:rFonts w:eastAsia="Times New Roman" w:cs="Arial"/>
+                <w:b/>
+                <w:color w:val="000000"/>
+                <w:sz w:val="24"/>
+                <w:szCs w:val="23"/>
+                <w:lang w:eastAsia="fr-FR"/>
+              </w:rPr>
+            </w:pPr>
+            <w:r>
+              <w:rPr>
+                <w:rFonts w:eastAsia="Times New Roman" w:cs="Arial"/>
+                <w:b/>
+                <w:color w:val="000000"/>
+                <w:sz w:val="24"/>
+                <w:szCs w:val="23"/>
+                <w:lang w:eastAsia="fr-FR"/>
+              </w:rPr>
+              <w:t>Documentation utilisateur</w:t>
+            </w:r>
+          </w:p>
+        </w:tc>
+        <w:tc>
+          <w:tcPr>
+            <w:tcW w:w="3399" w:type="dxa"/>
+            <w:vAlign w:val="center"/>
+          </w:tcPr>
+          <w:p>
+            <w:pPr>
+              <w:jc w:val="center"/>
+              <w:rPr>
+                <w:sz w:val="24"/>
+              </w:rPr>
+            </w:pPr>
+            <w:r>
+              <w:rPr>
+                <w:sz w:val="24"/>
+              </w:rPr>
+              <w:t>4</w:t>
+            </w:r>
+          </w:p>
+        </w:tc>
+        <w:tc>
+          <w:tcPr>
+            <w:tcW w:w="3598" w:type="dxa"/>
+            <w:vAlign w:val="center"/>
+          </w:tcPr>
+          <w:p>
+            <w:pPr>
+              <w:jc w:val="center"/>
+              <w:rPr>
+                <w:sz w:val="24"/>
+              </w:rPr>
+            </w:pPr>
+            <w:r>
+              <w:rPr>
+                <w:sz w:val="24"/>
+              </w:rPr>
+              <w:t>0</w:t>
+            </w:r>
+          </w:p>
+        </w:tc>
+        <w:tc>
+          <w:tcPr>
+            <w:tcW w:w="2410" w:type="dxa"/>
+            <w:shd w:val="clear" w:color="auto" w:fill="FF0000"/>
+          </w:tcPr>
+          <w:p>
+            <w:pPr>
+              <w:jc w:val="center"/>
+              <w:rPr>
+                <w:sz w:val="24"/>
+              </w:rPr>
+            </w:pPr>
+            <w:r>
+              <w:rPr>
+                <w:sz w:val="24"/>
+              </w:rPr>
+              <w:t>0</w:t>
+            </w:r>
+          </w:p>
+        </w:tc>
+      </w:tr>
+      <w:tr>
+        <w:trPr>
+          <w:trHeight w:val="284"/>
+          <w:jc w:val="center"/>
+        </w:trPr>
+        <w:tc>
+          <w:tcPr>
+            <w:tcW w:w="4055" w:type="dxa"/>
+            <w:vAlign w:val="center"/>
+          </w:tcPr>
+          <w:p>
+            <w:pPr>
+              <w:jc w:val="center"/>
+              <w:textAlignment w:val="baseline"/>
+              <w:rPr>
+                <w:rFonts w:eastAsia="Times New Roman" w:cs="Arial"/>
+                <w:b/>
+                <w:color w:val="000000"/>
+                <w:sz w:val="24"/>
+                <w:szCs w:val="23"/>
+                <w:lang w:eastAsia="fr-FR"/>
+              </w:rPr>
+            </w:pPr>
+            <w:r>
+              <w:rPr>
+                <w:rFonts w:eastAsia="Times New Roman" w:cs="Arial"/>
+                <w:b/>
+                <w:color w:val="000000"/>
+                <w:sz w:val="24"/>
+                <w:szCs w:val="23"/>
+                <w:lang w:eastAsia="fr-FR"/>
+              </w:rPr>
+              <w:t>Tests</w:t>
+            </w:r>
+          </w:p>
+        </w:tc>
+        <w:tc>
+          <w:tcPr>
+            <w:tcW w:w="3399" w:type="dxa"/>
+            <w:vAlign w:val="center"/>
+          </w:tcPr>
+          <w:p>
+            <w:pPr>
+              <w:jc w:val="center"/>
+              <w:rPr>
+                <w:sz w:val="24"/>
+              </w:rPr>
+            </w:pPr>
+            <w:r>
+              <w:rPr>
+                <w:sz w:val="24"/>
+              </w:rPr>
+              <w:t>6</w:t>
+            </w:r>
+          </w:p>
+        </w:tc>
+        <w:tc>
+          <w:tcPr>
+            <w:tcW w:w="3598" w:type="dxa"/>
+            <w:vAlign w:val="center"/>
+          </w:tcPr>
+          <w:p>
+            <w:pPr>
+              <w:jc w:val="center"/>
+              <w:rPr>
+                <w:sz w:val="24"/>
+              </w:rPr>
+            </w:pPr>
+            <w:r>
+              <w:rPr>
+                <w:sz w:val="24"/>
+              </w:rPr>
+              <w:t>0</w:t>
+            </w:r>
+          </w:p>
+        </w:tc>
+        <w:tc>
+          <w:tcPr>
+            <w:tcW w:w="2410" w:type="dxa"/>
+            <w:shd w:val="clear" w:color="auto" w:fill="FF0000"/>
+          </w:tcPr>
+          <w:p>
+            <w:pPr>
+              <w:jc w:val="center"/>
+              <w:rPr>
+                <w:sz w:val="24"/>
+              </w:rPr>
+            </w:pPr>
+            <w:r>
+              <w:rPr>
+                <w:sz w:val="24"/>
+              </w:rPr>
+              <w:t>0</w:t>
+            </w:r>
+          </w:p>
+        </w:tc>
+      </w:tr>
+      <w:tr>
+        <w:trPr>
+          <w:trHeight w:val="284"/>
+          <w:jc w:val="center"/>
+        </w:trPr>
+        <w:tc>
+          <w:tcPr>
+            <w:tcW w:w="4055" w:type="dxa"/>
+            <w:shd w:val="pct25" w:color="595959" w:themeColor="text1" w:themeTint="A6" w:fill="auto"/>
+            <w:vAlign w:val="center"/>
+          </w:tcPr>
+          <w:p>
+            <w:pPr>
+              <w:jc w:val="center"/>
+              <w:textAlignment w:val="baseline"/>
+              <w:rPr>
+                <w:rFonts w:eastAsia="Times New Roman" w:cs="Arial"/>
+                <w:b/>
+                <w:color w:val="000000"/>
+                <w:sz w:val="24"/>
+                <w:szCs w:val="23"/>
+                <w:lang w:eastAsia="fr-FR"/>
+              </w:rPr>
+            </w:pPr>
+            <w:r>
+              <w:rPr>
+                <w:rFonts w:eastAsia="Times New Roman" w:cs="Arial"/>
+                <w:b/>
+                <w:color w:val="000000"/>
+                <w:sz w:val="24"/>
+                <w:szCs w:val="23"/>
+                <w:lang w:eastAsia="fr-FR"/>
+              </w:rPr>
+              <w:t xml:space="preserve">Total Gestion de projet </w:t>
+            </w:r>
+          </w:p>
+        </w:tc>
+        <w:tc>
+          <w:tcPr>
+            <w:tcW w:w="3399" w:type="dxa"/>
+            <w:shd w:val="pct25" w:color="595959" w:themeColor="text1" w:themeTint="A6" w:fill="auto"/>
+            <w:vAlign w:val="center"/>
+          </w:tcPr>
+          <w:p>
+            <w:pPr>
+              <w:jc w:val="center"/>
+              <w:rPr>
+                <w:sz w:val="24"/>
+              </w:rPr>
+            </w:pPr>
+            <w:r>
+              <w:rPr>
+                <w:sz w:val="24"/>
+              </w:rPr>
+              <w:t>30</w:t>
+            </w:r>
+          </w:p>
+        </w:tc>
+        <w:tc>
+          <w:tcPr>
+            <w:tcW w:w="3598" w:type="dxa"/>
+            <w:shd w:val="pct25" w:color="595959" w:themeColor="text1" w:themeTint="A6" w:fill="auto"/>
+            <w:vAlign w:val="center"/>
+          </w:tcPr>
+          <w:p>
+            <w:pPr>
+              <w:jc w:val="center"/>
+              <w:rPr>
+                <w:sz w:val="24"/>
+              </w:rPr>
+            </w:pPr>
+            <w:r>
+              <w:rPr>
+                <w:sz w:val="24"/>
+              </w:rPr>
+              <w:t>13</w:t>
+            </w:r>
+          </w:p>
+        </w:tc>
+        <w:tc>
+          <w:tcPr>
+            <w:tcW w:w="2410" w:type="dxa"/>
+            <w:shd w:val="pct25" w:color="595959" w:themeColor="text1" w:themeTint="A6" w:fill="auto"/>
+          </w:tcPr>
+          <w:p>
+            <w:pPr>
+              <w:jc w:val="center"/>
+              <w:rPr>
+                <w:sz w:val="24"/>
+              </w:rPr>
+            </w:pPr>
+          </w:p>
+        </w:tc>
+      </w:tr>
+      <w:tr>
+        <w:trPr>
+          <w:gridAfter w:val="1"/>
+          <w:wAfter w:w="2410" w:type="dxa"/>
+          <w:trHeight w:val="284"/>
+          <w:jc w:val="center"/>
+        </w:trPr>
+        <w:tc>
+          <w:tcPr>
+            <w:tcW w:w="4055" w:type="dxa"/>
+            <w:tcBorders>
+              <w:bottom w:val="single" w:sz="4" w:space="0" w:color="auto"/>
+            </w:tcBorders>
+            <w:shd w:val="pct25" w:color="595959" w:themeColor="text1" w:themeTint="A6" w:fill="auto"/>
+            <w:vAlign w:val="center"/>
+          </w:tcPr>
+          <w:p>
+            <w:pPr>
+              <w:jc w:val="center"/>
+              <w:textAlignment w:val="baseline"/>
+              <w:rPr>
+                <w:rFonts w:eastAsia="Times New Roman" w:cs="Arial"/>
+                <w:b/>
+                <w:color w:val="000000"/>
+                <w:sz w:val="24"/>
+                <w:szCs w:val="23"/>
+                <w:lang w:eastAsia="fr-FR"/>
+              </w:rPr>
+            </w:pPr>
+            <w:r>
+              <w:rPr>
+                <w:rFonts w:eastAsia="Times New Roman" w:cs="Arial"/>
+                <w:b/>
+                <w:color w:val="000000"/>
+                <w:sz w:val="24"/>
+                <w:szCs w:val="23"/>
+                <w:lang w:eastAsia="fr-FR"/>
+              </w:rPr>
               <w:t>TOTAL ENGAGEMENTS FERMES</w:t>
             </w:r>
           </w:p>
@@ -2789,12 +3060,14 @@
       </w:tr>
     </w:tbl>
     <w:p/>
-    <w:p/>
+    <w:p>
+      <w:bookmarkStart w:id="0" w:name="_GoBack"/>
+      <w:bookmarkEnd w:id="0"/>
+    </w:p>
     <w:tbl>
       <w:tblPr>
         <w:tblStyle w:val="Grilledutableau"/>
         <w:tblW w:w="13478" w:type="dxa"/>
-        <w:tblInd w:w="254" w:type="dxa"/>
         <w:tblLayout w:type="fixed"/>
         <w:tblLook w:val="04A0" w:firstRow="1" w:lastRow="0" w:firstColumn="1" w:lastColumn="0" w:noHBand="0" w:noVBand="1"/>
       </w:tblPr>
@@ -2925,6 +3198,9 @@
         <w:tc>
           <w:tcPr>
             <w:tcW w:w="2280" w:type="dxa"/>
+            <w:tcBorders>
+              <w:bottom w:val="single" w:sz="4" w:space="0" w:color="auto"/>
+            </w:tcBorders>
             <w:shd w:val="clear" w:color="auto" w:fill="1F497D" w:themeFill="text2"/>
           </w:tcPr>
           <w:p>
@@ -3036,6 +3312,7 @@
         <w:tc>
           <w:tcPr>
             <w:tcW w:w="2280" w:type="dxa"/>
+            <w:shd w:val="clear" w:color="auto" w:fill="FF0000"/>
           </w:tcPr>
           <w:p>
             <w:pPr>
@@ -3128,6 +3405,7 @@
         <w:tc>
           <w:tcPr>
             <w:tcW w:w="2280" w:type="dxa"/>
+            <w:shd w:val="clear" w:color="auto" w:fill="FF0000"/>
           </w:tcPr>
           <w:p>
             <w:pPr>
@@ -3233,6 +3511,7 @@
         <w:tc>
           <w:tcPr>
             <w:tcW w:w="2280" w:type="dxa"/>
+            <w:shd w:val="clear" w:color="auto" w:fill="FF0000"/>
           </w:tcPr>
           <w:p>
             <w:pPr>
@@ -3252,6 +3531,8 @@
       </w:tr>
       <w:tr>
         <w:trPr>
+          <w:gridAfter w:val="1"/>
+          <w:wAfter w:w="2280" w:type="dxa"/>
           <w:trHeight w:val="284"/>
         </w:trPr>
         <w:tc>
@@ -3310,28 +3591,6 @@
         <w:tc>
           <w:tcPr>
             <w:tcW w:w="3657" w:type="dxa"/>
-            <w:shd w:val="pct25" w:color="595959" w:themeColor="text1" w:themeTint="A6" w:fill="auto"/>
-          </w:tcPr>
-          <w:p>
-            <w:pPr>
-              <w:jc w:val="center"/>
-              <w:rPr>
-                <w:b/>
-                <w:sz w:val="24"/>
-              </w:rPr>
-            </w:pPr>
-            <w:r>
-              <w:rPr>
-                <w:b/>
-                <w:sz w:val="24"/>
-              </w:rPr>
-              <w:t>0</w:t>
-            </w:r>
-          </w:p>
-        </w:tc>
-        <w:tc>
-          <w:tcPr>
-            <w:tcW w:w="2280" w:type="dxa"/>
             <w:shd w:val="pct25" w:color="595959" w:themeColor="text1" w:themeTint="A6" w:fill="auto"/>
           </w:tcPr>
           <w:p>

</xml_diff>